<commit_message>
doc: atualização do backlog
</commit_message>
<xml_diff>
--- a/Documentação/Product Backlog.docx
+++ b/Documentação/Product Backlog.docx
@@ -158,22 +158,8 @@
               <w:pStyle w:val="SemEspaamento"/>
             </w:pPr>
             <w:r>
-              <w:t xml:space="preserve">Como professor, eu quero poder carregar um arquivo CSV, que é gerado a partir de um </w:t>
-            </w:r>
-            <w:r>
-              <w:t>formulário</w:t>
-            </w:r>
-            <w:r>
-              <w:t xml:space="preserve"> preenchido pelos alunos, e ao ser exportado todas as informações</w:t>
-            </w:r>
-            <w:r>
-              <w:t xml:space="preserve"> de um aluno</w:t>
-            </w:r>
-            <w:r>
-              <w:t xml:space="preserve"> ficam atribuídas em uma única linha, para que os dados sejam separados de forma automática</w:t>
-            </w:r>
-            <w:r>
-              <w:t>.</w:t>
+              <w:tab/>
+              <w:t>Como professor, eu quero poder carregar um arquivo CSV (gerado a partir de um formulário preenchido pelos alunos) e ao ser exportado todas as informações de um aluno, ficam atribuídas em uma única linha, para que os dados sejam separados de forma automática, alimentando um Banco de Dados.</w:t>
             </w:r>
           </w:p>
         </w:tc>
@@ -231,10 +217,7 @@
               <w:pStyle w:val="SemEspaamento"/>
             </w:pPr>
             <w:r>
-              <w:t>Como professor, quero poder armazenas os dados fornecidos pelos alunos a partir do arquivo CSV, podendo também ler, atualizar e excluir informações</w:t>
-            </w:r>
-            <w:r>
-              <w:t>.</w:t>
+              <w:t>Como professor, quero poder armazenas os dados fornecidos pelos alunos a partir do arquivo CSV, podendo também ler, atualizar e excluir informações.</w:t>
             </w:r>
           </w:p>
         </w:tc>
@@ -296,13 +279,7 @@
             </w:r>
             <w:proofErr w:type="spellStart"/>
             <w:r>
-              <w:t>TG</w:t>
-            </w:r>
-            <w:r>
-              <w:t>’</w:t>
-            </w:r>
-            <w:r>
-              <w:t>s</w:t>
+              <w:t>TG’s</w:t>
             </w:r>
             <w:proofErr w:type="spellEnd"/>
             <w:r>
@@ -369,7 +346,7 @@
               <w:pStyle w:val="SemEspaamento"/>
             </w:pPr>
             <w:r>
-              <w:t>Como professor, eu quero poder cadastrar, editar e excluir entregas, para que eu possa acompanhar o andamento dos trabalhos.</w:t>
+              <w:t>Como professor, eu quero poder cadastrar, editar e excluir entregas, para que seja possível gerar um histórico e acompanhar o andamento durante as etapas até serem finalizadas.</w:t>
             </w:r>
           </w:p>
         </w:tc>
@@ -430,16 +407,7 @@
               <w:pStyle w:val="SemEspaamento"/>
             </w:pPr>
             <w:r>
-              <w:t xml:space="preserve">Como professor, eu quero poder lançar notas de atividades para ter um acompanhamento das entregas efetivas, </w:t>
-            </w:r>
-            <w:r>
-              <w:t>a fim</w:t>
-            </w:r>
-            <w:r>
-              <w:t xml:space="preserve"> de facilitar o fechamento das notas e contribuir na verificação/possibilidade do aluno defender seu trabalho ao final do semestre</w:t>
-            </w:r>
-            <w:r>
-              <w:t>.</w:t>
+              <w:t>Como professor, eu quero poder lançar notas de atividades para ter um acompanhamento das entregas efetivas, a fim de facilitar o fechamento das notas e contribuir na verificação/possibilidade do aluno defender seu trabalho ao final do semestre.</w:t>
             </w:r>
           </w:p>
         </w:tc>
@@ -497,10 +465,7 @@
               <w:pStyle w:val="SemEspaamento"/>
             </w:pPr>
             <w:r>
-              <w:t>Como professor, eu quero realizar feedbacks por entrega para facilitar nas avaliações e acompanhamento do desenvolvimento do aluno</w:t>
-            </w:r>
-            <w:r>
-              <w:t>.</w:t>
+              <w:t>Como professor, eu quero realizar feedbacks por entrega, para facilitar nas avaliações e acompanhamento do desenvolvimento do aluno durante o semestre.</w:t>
             </w:r>
           </w:p>
         </w:tc>
@@ -547,6 +512,7 @@
               <w:jc w:val="center"/>
             </w:pPr>
             <w:r>
+              <w:lastRenderedPageBreak/>
               <w:t>Geração de relatórios</w:t>
             </w:r>
           </w:p>
@@ -560,7 +526,7 @@
               <w:pStyle w:val="SemEspaamento"/>
             </w:pPr>
             <w:r>
-              <w:t>Como professor quero gerar relatório de fechamento das notas, para que seja possível extrair as médias entre elas, gerando a nota final do aluno</w:t>
+              <w:t>Como professor quero gerar relatório de fechamento das notas, para que seja possível extrair as médias entre elas, gerando a nota final de cada aluno</w:t>
             </w:r>
             <w:r>
               <w:t>.</w:t>
@@ -610,7 +576,6 @@
               <w:jc w:val="center"/>
             </w:pPr>
             <w:r>
-              <w:lastRenderedPageBreak/>
               <w:t>Gestão de orientadores</w:t>
             </w:r>
           </w:p>
@@ -624,10 +589,13 @@
               <w:pStyle w:val="SemEspaamento"/>
             </w:pPr>
             <w:r>
-              <w:t>Como professor, eu quero ter a relação dos orientadores de cada aluno matriculado, para me certificar que esse acompanhamento está sendo feito</w:t>
-            </w:r>
-            <w:r>
-              <w:t>.</w:t>
+              <w:t xml:space="preserve">Como professor, eu quero ter a relação dos orientadores de cada aluno matriculado, para me certificar que esse acompanhamento, entre as partes </w:t>
+            </w:r>
+            <w:r>
+              <w:t>envolvidas, está</w:t>
+            </w:r>
+            <w:r>
+              <w:t xml:space="preserve"> sendo feito.</w:t>
             </w:r>
           </w:p>
         </w:tc>
@@ -687,10 +655,7 @@
               <w:pStyle w:val="SemEspaamento"/>
             </w:pPr>
             <w:r>
-              <w:t>Como professor, quero gerar relatório com dados de entregas, notas e se o aluno está apto a defender, para assim poder realizar o agendamento com a banca</w:t>
-            </w:r>
-            <w:r>
-              <w:t>.</w:t>
+              <w:t>Como professor, quero gerar relatório com dados de entregas, notas e se o aluno está apto a defender o seu trabalho, para assim poder realizar o agendamento com a banca.</w:t>
             </w:r>
           </w:p>
         </w:tc>
@@ -754,20 +719,11 @@
             </w:r>
             <w:proofErr w:type="spellStart"/>
             <w:r>
-              <w:t>TG</w:t>
-            </w:r>
-            <w:r>
-              <w:t>’</w:t>
-            </w:r>
-            <w:r>
-              <w:t>s</w:t>
+              <w:t>TG’s</w:t>
             </w:r>
             <w:proofErr w:type="spellEnd"/>
             <w:r>
-              <w:t xml:space="preserve"> para monitorar a execução das atividades</w:t>
-            </w:r>
-            <w:r>
-              <w:t>.</w:t>
+              <w:t xml:space="preserve"> para monitorar a execução das atividades.</w:t>
             </w:r>
           </w:p>
         </w:tc>
@@ -827,10 +783,13 @@
               <w:pStyle w:val="SemEspaamento"/>
             </w:pPr>
             <w:r>
-              <w:t>Como professor quero gerar relatório de acompanhamento das entregas, para auxiliar na avaliação</w:t>
-            </w:r>
-            <w:r>
-              <w:t>.</w:t>
+              <w:t>Como professor quero gerar relatório</w:t>
+            </w:r>
+            <w:r>
+              <w:t>s</w:t>
+            </w:r>
+            <w:r>
+              <w:t xml:space="preserve"> de acompanhamento das entregas, para auxiliar na avaliação de desempenho do aluno.</w:t>
             </w:r>
           </w:p>
         </w:tc>
@@ -890,10 +849,10 @@
               <w:pStyle w:val="SemEspaamento"/>
             </w:pPr>
             <w:r>
-              <w:t>Como professor, quero ter um meio de consulta para possíveis dificuldades e dúvidas sobre o produto, e requisitos de funcionamento da aplicação</w:t>
-            </w:r>
-            <w:r>
-              <w:t>.</w:t>
+              <w:t>C</w:t>
+            </w:r>
+            <w:r>
+              <w:t>omo professor, quero ter um meio de consulta e requisitos de funcionamento sobre o Sistema de Gerenciamento do Banco de Dados, para que eu tenha total independência para tratar possíveis dificuldades.</w:t>
             </w:r>
           </w:p>
         </w:tc>

</xml_diff>

<commit_message>
doc: atualização de documentação
</commit_message>
<xml_diff>
--- a/Documentação/Product Backlog.docx
+++ b/Documentação/Product Backlog.docx
@@ -158,7 +158,6 @@
               <w:pStyle w:val="SemEspaamento"/>
             </w:pPr>
             <w:r>
-              <w:tab/>
               <w:t>Como professor, eu quero poder carregar um arquivo CSV (gerado a partir de um formulário preenchido pelos alunos) e ao ser exportado todas as informações de um aluno, ficam atribuídas em uma única linha, para que os dados sejam separados de forma automática, alimentando um Banco de Dados.</w:t>
             </w:r>
           </w:p>
@@ -589,13 +588,7 @@
               <w:pStyle w:val="SemEspaamento"/>
             </w:pPr>
             <w:r>
-              <w:t xml:space="preserve">Como professor, eu quero ter a relação dos orientadores de cada aluno matriculado, para me certificar que esse acompanhamento, entre as partes </w:t>
-            </w:r>
-            <w:r>
-              <w:t>envolvidas, está</w:t>
-            </w:r>
-            <w:r>
-              <w:t xml:space="preserve"> sendo feito.</w:t>
+              <w:t>Como professor, eu quero ter a relação dos orientadores de cada aluno matriculado, para me certificar que esse acompanhamento, entre as partes envolvidas, está sendo feito.</w:t>
             </w:r>
           </w:p>
         </w:tc>
@@ -852,7 +845,18 @@
               <w:t>C</w:t>
             </w:r>
             <w:r>
-              <w:t>omo professor, quero ter um meio de consulta e requisitos de funcionamento sobre o Sistema de Gerenciamento do Banco de Dados, para que eu tenha total independência para tratar possíveis dificuldades.</w:t>
+              <w:t xml:space="preserve">omo professor, quero ter um meio de consulta e requisitos de funcionamento sobre o Sistema de Gerenciamento </w:t>
+            </w:r>
+            <w:r>
+              <w:t xml:space="preserve">de </w:t>
+            </w:r>
+            <w:proofErr w:type="spellStart"/>
+            <w:r>
+              <w:t>TGs</w:t>
+            </w:r>
+            <w:proofErr w:type="spellEnd"/>
+            <w:r>
+              <w:t>, para que eu tenha total independência para tratar possíveis dificuldades.</w:t>
             </w:r>
           </w:p>
         </w:tc>

</xml_diff>